<commit_message>
Feitas as edições das questões das tarefas 02 prática e teórica
</commit_message>
<xml_diff>
--- a/EMBARCADOS/Tarefas/tarefa02-pratica.docx
+++ b/EMBARCADOS/Tarefas/tarefa02-pratica.docx
@@ -75,9 +75,594 @@
         <w:t xml:space="preserve"> Santana Ali – 13/0034398</w:t>
       </w:r>
     </w:p>
+    <w:tbl>
+      <w:tblPr>
+        <w:tblW w:w="0" w:type="auto"/>
+        <w:tblCellSpacing w:w="15" w:type="dxa"/>
+        <w:tblCellMar>
+          <w:top w:w="15" w:type="dxa"/>
+          <w:left w:w="15" w:type="dxa"/>
+          <w:bottom w:w="15" w:type="dxa"/>
+          <w:right w:w="15" w:type="dxa"/>
+        </w:tblCellMar>
+        <w:tblLook w:val="04A0" w:firstRow="1" w:lastRow="0" w:firstColumn="1" w:lastColumn="0" w:noHBand="0" w:noVBand="1"/>
+      </w:tblPr>
+      <w:tblGrid>
+        <w:gridCol w:w="1825"/>
+      </w:tblGrid>
+      <w:tr>
+        <w:trPr>
+          <w:tblCellSpacing w:w="15" w:type="dxa"/>
+        </w:trPr>
+        <w:tc>
+          <w:tcPr>
+            <w:tcW w:w="0" w:type="auto"/>
+            <w:vAlign w:val="center"/>
+            <w:hideMark/>
+          </w:tcPr>
+          <w:p>
+            <w:pPr>
+              <w:spacing w:after="0" w:line="240" w:lineRule="auto"/>
+              <w:rPr>
+                <w:rFonts w:eastAsia="Times New Roman" w:cs="Times New Roman"/>
+                <w:sz w:val="24"/>
+                <w:szCs w:val="24"/>
+                <w:lang w:eastAsia="pt-BR"/>
+              </w:rPr>
+            </w:pPr>
+            <w:r>
+              <w:rPr>
+                <w:rFonts w:eastAsia="Times New Roman" w:cs="Times New Roman"/>
+                <w:sz w:val="24"/>
+                <w:szCs w:val="24"/>
+                <w:lang w:eastAsia="pt-BR"/>
+              </w:rPr>
+              <w:t>Data: 09/03/2017</w:t>
+            </w:r>
+          </w:p>
+        </w:tc>
+      </w:tr>
+      <w:tr>
+        <w:trPr>
+          <w:tblCellSpacing w:w="15" w:type="dxa"/>
+        </w:trPr>
+        <w:tc>
+          <w:tcPr>
+            <w:tcW w:w="0" w:type="auto"/>
+            <w:vAlign w:val="center"/>
+            <w:hideMark/>
+          </w:tcPr>
+          <w:p>
+            <w:pPr>
+              <w:spacing w:after="0" w:line="240" w:lineRule="auto"/>
+              <w:rPr>
+                <w:rFonts w:eastAsia="Times New Roman" w:cs="Times New Roman"/>
+                <w:sz w:val="24"/>
+                <w:szCs w:val="24"/>
+                <w:lang w:eastAsia="pt-BR"/>
+              </w:rPr>
+            </w:pPr>
+          </w:p>
+        </w:tc>
+      </w:tr>
+    </w:tbl>
     <w:p>
-      <w:bookmarkStart w:id="0" w:name="_GoBack"/>
-      <w:bookmarkEnd w:id="0"/>
+      <w:pPr>
+        <w:spacing w:after="0" w:line="240" w:lineRule="auto"/>
+        <w:rPr>
+          <w:rFonts w:eastAsia="Times New Roman" w:cs="Times New Roman"/>
+          <w:vanish/>
+          <w:sz w:val="24"/>
+          <w:szCs w:val="24"/>
+          <w:lang w:eastAsia="pt-BR"/>
+        </w:rPr>
+      </w:pPr>
+    </w:p>
+    <w:tbl>
+      <w:tblPr>
+        <w:tblW w:w="0" w:type="auto"/>
+        <w:tblCellSpacing w:w="15" w:type="dxa"/>
+        <w:tblCellMar>
+          <w:top w:w="15" w:type="dxa"/>
+          <w:left w:w="15" w:type="dxa"/>
+          <w:bottom w:w="15" w:type="dxa"/>
+          <w:right w:w="15" w:type="dxa"/>
+        </w:tblCellMar>
+        <w:tblLook w:val="04A0" w:firstRow="1" w:lastRow="0" w:firstColumn="1" w:lastColumn="0" w:noHBand="0" w:noVBand="1"/>
+      </w:tblPr>
+      <w:tblGrid>
+        <w:gridCol w:w="96"/>
+      </w:tblGrid>
+      <w:tr>
+        <w:trPr>
+          <w:tblCellSpacing w:w="15" w:type="dxa"/>
+        </w:trPr>
+        <w:tc>
+          <w:tcPr>
+            <w:tcW w:w="0" w:type="auto"/>
+            <w:vAlign w:val="center"/>
+            <w:hideMark/>
+          </w:tcPr>
+          <w:p>
+            <w:pPr>
+              <w:spacing w:after="0" w:line="240" w:lineRule="auto"/>
+              <w:rPr>
+                <w:rFonts w:eastAsia="Times New Roman" w:cs="Times New Roman"/>
+                <w:sz w:val="24"/>
+                <w:szCs w:val="24"/>
+                <w:lang w:eastAsia="pt-BR"/>
+              </w:rPr>
+            </w:pPr>
+          </w:p>
+        </w:tc>
+      </w:tr>
+      <w:tr>
+        <w:trPr>
+          <w:tblCellSpacing w:w="15" w:type="dxa"/>
+        </w:trPr>
+        <w:tc>
+          <w:tcPr>
+            <w:tcW w:w="0" w:type="auto"/>
+            <w:vAlign w:val="center"/>
+            <w:hideMark/>
+          </w:tcPr>
+          <w:p>
+            <w:pPr>
+              <w:spacing w:after="0" w:line="240" w:lineRule="auto"/>
+              <w:rPr>
+                <w:rFonts w:eastAsia="Times New Roman" w:cs="Times New Roman"/>
+                <w:sz w:val="24"/>
+                <w:szCs w:val="24"/>
+                <w:lang w:eastAsia="pt-BR"/>
+              </w:rPr>
+            </w:pPr>
+          </w:p>
+        </w:tc>
+      </w:tr>
+    </w:tbl>
+    <w:p>
+      <w:pPr>
+        <w:spacing w:after="0" w:line="240" w:lineRule="auto"/>
+        <w:rPr>
+          <w:rFonts w:eastAsia="Times New Roman" w:cs="Times New Roman"/>
+          <w:vanish/>
+          <w:sz w:val="24"/>
+          <w:szCs w:val="24"/>
+          <w:lang w:eastAsia="pt-BR"/>
+        </w:rPr>
+      </w:pPr>
+    </w:p>
+    <w:tbl>
+      <w:tblPr>
+        <w:tblW w:w="0" w:type="auto"/>
+        <w:tblCellSpacing w:w="15" w:type="dxa"/>
+        <w:tblCellMar>
+          <w:top w:w="15" w:type="dxa"/>
+          <w:left w:w="15" w:type="dxa"/>
+          <w:bottom w:w="15" w:type="dxa"/>
+          <w:right w:w="15" w:type="dxa"/>
+        </w:tblCellMar>
+        <w:tblLook w:val="04A0" w:firstRow="1" w:lastRow="0" w:firstColumn="1" w:lastColumn="0" w:noHBand="0" w:noVBand="1"/>
+      </w:tblPr>
+      <w:tblGrid>
+        <w:gridCol w:w="8594"/>
+      </w:tblGrid>
+      <w:tr>
+        <w:trPr>
+          <w:tblCellSpacing w:w="15" w:type="dxa"/>
+        </w:trPr>
+        <w:tc>
+          <w:tcPr>
+            <w:tcW w:w="0" w:type="auto"/>
+            <w:vAlign w:val="center"/>
+            <w:hideMark/>
+          </w:tcPr>
+          <w:p>
+            <w:pPr>
+              <w:spacing w:after="0" w:line="240" w:lineRule="auto"/>
+              <w:rPr>
+                <w:rFonts w:eastAsia="Times New Roman" w:cs="Times New Roman"/>
+                <w:sz w:val="24"/>
+                <w:szCs w:val="24"/>
+                <w:lang w:eastAsia="pt-BR"/>
+              </w:rPr>
+            </w:pPr>
+            <w:r>
+              <w:rPr>
+                <w:rFonts w:eastAsia="Times New Roman" w:cs="Times New Roman"/>
+                <w:sz w:val="24"/>
+                <w:szCs w:val="24"/>
+                <w:lang w:eastAsia="pt-BR"/>
+              </w:rPr>
+              <w:t>Para todas as questões, escreva os comandos correspondentes no terminal.</w:t>
+            </w:r>
+          </w:p>
+        </w:tc>
+      </w:tr>
+      <w:tr>
+        <w:trPr>
+          <w:tblCellSpacing w:w="15" w:type="dxa"/>
+        </w:trPr>
+        <w:tc>
+          <w:tcPr>
+            <w:tcW w:w="0" w:type="auto"/>
+            <w:vAlign w:val="center"/>
+            <w:hideMark/>
+          </w:tcPr>
+          <w:p>
+            <w:pPr>
+              <w:spacing w:after="0" w:line="240" w:lineRule="auto"/>
+              <w:rPr>
+                <w:rFonts w:eastAsia="Times New Roman" w:cs="Times New Roman"/>
+                <w:sz w:val="24"/>
+                <w:szCs w:val="24"/>
+                <w:lang w:eastAsia="pt-BR"/>
+              </w:rPr>
+            </w:pPr>
+          </w:p>
+          <w:p>
+            <w:pPr>
+              <w:pStyle w:val="PargrafodaLista"/>
+              <w:numPr>
+                <w:ilvl w:val="0"/>
+                <w:numId w:val="4"/>
+              </w:numPr>
+              <w:spacing w:after="0" w:line="240" w:lineRule="auto"/>
+              <w:rPr>
+                <w:rFonts w:eastAsia="Times New Roman" w:cs="Times New Roman"/>
+                <w:sz w:val="24"/>
+                <w:szCs w:val="24"/>
+                <w:lang w:eastAsia="pt-BR"/>
+              </w:rPr>
+            </w:pPr>
+            <w:r>
+              <w:t>Escreva o texto "</w:t>
+            </w:r>
+            <w:proofErr w:type="spellStart"/>
+            <w:r>
+              <w:t>Ola</w:t>
+            </w:r>
+            <w:proofErr w:type="spellEnd"/>
+            <w:r>
+              <w:t xml:space="preserve"> mundo cruel!" em um arquivo denominado "Ola_mundo.txt". Apresente o conteúdo deste arquivo no terminal.</w:t>
+            </w:r>
+          </w:p>
+          <w:p>
+            <w:pPr>
+              <w:pStyle w:val="PargrafodaLista"/>
+              <w:numPr>
+                <w:ilvl w:val="0"/>
+                <w:numId w:val="4"/>
+              </w:numPr>
+              <w:spacing w:after="0" w:line="240" w:lineRule="auto"/>
+              <w:rPr>
+                <w:rFonts w:eastAsia="Times New Roman" w:cs="Times New Roman"/>
+                <w:sz w:val="24"/>
+                <w:szCs w:val="24"/>
+                <w:lang w:eastAsia="pt-BR"/>
+              </w:rPr>
+            </w:pPr>
+            <w:r>
+              <w:t>Apresente o nome de todos os arquivos e pastas na pasta 'root'.</w:t>
+            </w:r>
+          </w:p>
+          <w:p>
+            <w:pPr>
+              <w:pStyle w:val="PargrafodaLista"/>
+              <w:numPr>
+                <w:ilvl w:val="0"/>
+                <w:numId w:val="4"/>
+              </w:numPr>
+              <w:spacing w:after="0" w:line="240" w:lineRule="auto"/>
+              <w:rPr>
+                <w:rFonts w:eastAsia="Times New Roman" w:cs="Times New Roman"/>
+                <w:sz w:val="24"/>
+                <w:szCs w:val="24"/>
+                <w:lang w:eastAsia="pt-BR"/>
+              </w:rPr>
+            </w:pPr>
+            <w:r>
+              <w:t>Apresente o tipo de todos os arquivos e pastas na pasta 'root'.</w:t>
+            </w:r>
+          </w:p>
+          <w:p>
+            <w:pPr>
+              <w:pStyle w:val="PargrafodaLista"/>
+              <w:numPr>
+                <w:ilvl w:val="0"/>
+                <w:numId w:val="4"/>
+              </w:numPr>
+              <w:spacing w:after="0" w:line="240" w:lineRule="auto"/>
+              <w:rPr>
+                <w:rFonts w:eastAsia="Times New Roman" w:cs="Times New Roman"/>
+                <w:sz w:val="24"/>
+                <w:szCs w:val="24"/>
+                <w:lang w:eastAsia="pt-BR"/>
+              </w:rPr>
+            </w:pPr>
+            <w:r>
+              <w:t>Apresente somente as pastas dentro da pasta 'root'.</w:t>
+            </w:r>
+          </w:p>
+          <w:p>
+            <w:pPr>
+              <w:pStyle w:val="PargrafodaLista"/>
+              <w:numPr>
+                <w:ilvl w:val="0"/>
+                <w:numId w:val="4"/>
+              </w:numPr>
+              <w:spacing w:after="0" w:line="240" w:lineRule="auto"/>
+              <w:rPr>
+                <w:rFonts w:eastAsia="Times New Roman" w:cs="Times New Roman"/>
+                <w:sz w:val="24"/>
+                <w:szCs w:val="24"/>
+                <w:lang w:eastAsia="pt-BR"/>
+              </w:rPr>
+            </w:pPr>
+            <w:r>
+              <w:t>Descubra em que dia da semana caiu o seu aniversário nos últimos dez anos.</w:t>
+            </w:r>
+          </w:p>
+          <w:p>
+            <w:pPr>
+              <w:spacing w:after="0" w:line="240" w:lineRule="auto"/>
+              <w:rPr>
+                <w:rFonts w:eastAsia="Times New Roman" w:cs="Times New Roman"/>
+                <w:sz w:val="24"/>
+                <w:szCs w:val="24"/>
+                <w:lang w:eastAsia="pt-BR"/>
+              </w:rPr>
+            </w:pPr>
+          </w:p>
+          <w:p>
+            <w:pPr>
+              <w:spacing w:after="0" w:line="240" w:lineRule="auto"/>
+            </w:pPr>
+            <w:r>
+              <w:t xml:space="preserve">Para as questões a seguir, use a pasta no endereço </w:t>
+            </w:r>
+            <w:hyperlink r:id="rId6" w:history="1">
+              <w:r>
+                <w:rPr>
+                  <w:rStyle w:val="Hyperlink"/>
+                </w:rPr>
+                <w:t>https://github.com/DiogoCaetanoGarcia/Sistemas_Embarcados/raw/master/Questoes/Arqs_aula_02.zip</w:t>
+              </w:r>
+            </w:hyperlink>
+          </w:p>
+          <w:p>
+            <w:pPr>
+              <w:spacing w:after="0" w:line="240" w:lineRule="auto"/>
+            </w:pPr>
+          </w:p>
+          <w:p>
+            <w:pPr>
+              <w:pStyle w:val="PargrafodaLista"/>
+              <w:numPr>
+                <w:ilvl w:val="0"/>
+                <w:numId w:val="4"/>
+              </w:numPr>
+              <w:spacing w:after="0" w:line="240" w:lineRule="auto"/>
+              <w:rPr>
+                <w:rFonts w:eastAsia="Times New Roman" w:cs="Times New Roman"/>
+                <w:sz w:val="24"/>
+                <w:szCs w:val="24"/>
+                <w:lang w:eastAsia="pt-BR"/>
+              </w:rPr>
+            </w:pPr>
+            <w:r>
+              <w:t xml:space="preserve">Liste somente os arquivos com </w:t>
+            </w:r>
+            <w:proofErr w:type="gramStart"/>
+            <w:r>
+              <w:t>extensão .</w:t>
+            </w:r>
+            <w:proofErr w:type="spellStart"/>
+            <w:proofErr w:type="gramEnd"/>
+            <w:r>
+              <w:t>txt</w:t>
+            </w:r>
+            <w:proofErr w:type="spellEnd"/>
+            <w:r>
+              <w:t>.</w:t>
+            </w:r>
+          </w:p>
+          <w:p>
+            <w:pPr>
+              <w:pStyle w:val="PargrafodaLista"/>
+              <w:numPr>
+                <w:ilvl w:val="0"/>
+                <w:numId w:val="4"/>
+              </w:numPr>
+              <w:spacing w:after="0" w:line="240" w:lineRule="auto"/>
+              <w:rPr>
+                <w:rFonts w:eastAsia="Times New Roman" w:cs="Times New Roman"/>
+                <w:sz w:val="24"/>
+                <w:szCs w:val="24"/>
+                <w:lang w:eastAsia="pt-BR"/>
+              </w:rPr>
+            </w:pPr>
+            <w:r>
+              <w:t xml:space="preserve">Liste somente os arquivos com </w:t>
+            </w:r>
+            <w:proofErr w:type="gramStart"/>
+            <w:r>
+              <w:t>extensão .</w:t>
+            </w:r>
+            <w:proofErr w:type="spellStart"/>
+            <w:proofErr w:type="gramEnd"/>
+            <w:r>
+              <w:t>png</w:t>
+            </w:r>
+            <w:proofErr w:type="spellEnd"/>
+            <w:r>
+              <w:t>.</w:t>
+            </w:r>
+          </w:p>
+          <w:p>
+            <w:pPr>
+              <w:pStyle w:val="PargrafodaLista"/>
+              <w:numPr>
+                <w:ilvl w:val="0"/>
+                <w:numId w:val="4"/>
+              </w:numPr>
+              <w:spacing w:after="0" w:line="240" w:lineRule="auto"/>
+              <w:rPr>
+                <w:rFonts w:eastAsia="Times New Roman" w:cs="Times New Roman"/>
+                <w:sz w:val="24"/>
+                <w:szCs w:val="24"/>
+                <w:lang w:eastAsia="pt-BR"/>
+              </w:rPr>
+            </w:pPr>
+            <w:r>
+              <w:t xml:space="preserve">Liste somente os arquivos com </w:t>
+            </w:r>
+            <w:proofErr w:type="gramStart"/>
+            <w:r>
+              <w:t>extensão .</w:t>
+            </w:r>
+            <w:proofErr w:type="spellStart"/>
+            <w:proofErr w:type="gramEnd"/>
+            <w:r>
+              <w:t>jpg</w:t>
+            </w:r>
+            <w:proofErr w:type="spellEnd"/>
+            <w:r>
+              <w:t>.</w:t>
+            </w:r>
+          </w:p>
+          <w:p>
+            <w:pPr>
+              <w:pStyle w:val="PargrafodaLista"/>
+              <w:numPr>
+                <w:ilvl w:val="0"/>
+                <w:numId w:val="4"/>
+              </w:numPr>
+              <w:spacing w:after="0" w:line="240" w:lineRule="auto"/>
+              <w:rPr>
+                <w:rFonts w:eastAsia="Times New Roman" w:cs="Times New Roman"/>
+                <w:sz w:val="24"/>
+                <w:szCs w:val="24"/>
+                <w:lang w:eastAsia="pt-BR"/>
+              </w:rPr>
+            </w:pPr>
+            <w:r>
+              <w:t xml:space="preserve">Liste somente os arquivos com </w:t>
+            </w:r>
+            <w:proofErr w:type="gramStart"/>
+            <w:r>
+              <w:t>extensão .</w:t>
+            </w:r>
+            <w:proofErr w:type="spellStart"/>
+            <w:proofErr w:type="gramEnd"/>
+            <w:r>
+              <w:t>gif</w:t>
+            </w:r>
+            <w:proofErr w:type="spellEnd"/>
+            <w:r>
+              <w:t>.</w:t>
+            </w:r>
+          </w:p>
+          <w:p>
+            <w:pPr>
+              <w:pStyle w:val="PargrafodaLista"/>
+              <w:numPr>
+                <w:ilvl w:val="0"/>
+                <w:numId w:val="4"/>
+              </w:numPr>
+              <w:spacing w:after="0" w:line="240" w:lineRule="auto"/>
+              <w:rPr>
+                <w:rFonts w:eastAsia="Times New Roman" w:cs="Times New Roman"/>
+                <w:sz w:val="24"/>
+                <w:szCs w:val="24"/>
+                <w:lang w:eastAsia="pt-BR"/>
+              </w:rPr>
+            </w:pPr>
+            <w:r>
+              <w:t>Liste somente os arquivos que contenham o nome 'cal'.</w:t>
+            </w:r>
+          </w:p>
+          <w:p>
+            <w:pPr>
+              <w:pStyle w:val="PargrafodaLista"/>
+              <w:numPr>
+                <w:ilvl w:val="0"/>
+                <w:numId w:val="4"/>
+              </w:numPr>
+              <w:spacing w:after="0" w:line="240" w:lineRule="auto"/>
+              <w:rPr>
+                <w:rFonts w:eastAsia="Times New Roman" w:cs="Times New Roman"/>
+                <w:sz w:val="24"/>
+                <w:szCs w:val="24"/>
+                <w:lang w:eastAsia="pt-BR"/>
+              </w:rPr>
+            </w:pPr>
+            <w:r>
+              <w:t>Liste somente os arquivos que contenham o nome '</w:t>
+            </w:r>
+            <w:proofErr w:type="spellStart"/>
+            <w:r>
+              <w:t>tux</w:t>
+            </w:r>
+            <w:proofErr w:type="spellEnd"/>
+            <w:r>
+              <w:t>'.</w:t>
+            </w:r>
+          </w:p>
+          <w:p>
+            <w:pPr>
+              <w:pStyle w:val="PargrafodaLista"/>
+              <w:numPr>
+                <w:ilvl w:val="0"/>
+                <w:numId w:val="4"/>
+              </w:numPr>
+              <w:spacing w:after="0" w:line="240" w:lineRule="auto"/>
+              <w:rPr>
+                <w:rFonts w:eastAsia="Times New Roman" w:cs="Times New Roman"/>
+                <w:sz w:val="24"/>
+                <w:szCs w:val="24"/>
+                <w:lang w:eastAsia="pt-BR"/>
+              </w:rPr>
+            </w:pPr>
+            <w:r>
+              <w:t>Liste somente os arquivos que comecem com o nome '</w:t>
+            </w:r>
+            <w:proofErr w:type="spellStart"/>
+            <w:r>
+              <w:t>tux</w:t>
+            </w:r>
+            <w:proofErr w:type="spellEnd"/>
+            <w:r>
+              <w:t>'.</w:t>
+            </w:r>
+          </w:p>
+          <w:p>
+            <w:pPr>
+              <w:spacing w:after="0" w:line="240" w:lineRule="auto"/>
+              <w:rPr>
+                <w:rFonts w:eastAsia="Times New Roman" w:cs="Times New Roman"/>
+                <w:sz w:val="24"/>
+                <w:szCs w:val="24"/>
+                <w:lang w:eastAsia="pt-BR"/>
+              </w:rPr>
+            </w:pPr>
+            <w:bookmarkStart w:id="0" w:name="_GoBack"/>
+            <w:bookmarkEnd w:id="0"/>
+          </w:p>
+        </w:tc>
+      </w:tr>
+    </w:tbl>
+    <w:p>
+      <w:pPr>
+        <w:spacing w:after="0" w:line="240" w:lineRule="auto"/>
+        <w:rPr>
+          <w:rFonts w:eastAsia="Times New Roman" w:cs="Times New Roman"/>
+          <w:vanish/>
+          <w:sz w:val="24"/>
+          <w:szCs w:val="24"/>
+          <w:lang w:eastAsia="pt-BR"/>
+        </w:rPr>
+      </w:pPr>
     </w:p>
     <w:sectPr>
       <w:pgSz w:w="11906" w:h="16838"/>
@@ -205,6 +790,95 @@
     </w:lvl>
   </w:abstractNum>
   <w:abstractNum w:abstractNumId="1">
+    <w:nsid w:val="02E4166F"/>
+    <w:multiLevelType w:val="hybridMultilevel"/>
+    <w:tmpl w:val="8B7227F0"/>
+    <w:lvl w:ilvl="0" w:tplc="0416000F">
+      <w:start w:val="1"/>
+      <w:numFmt w:val="decimal"/>
+      <w:lvlText w:val="%1."/>
+      <w:lvlJc w:val="left"/>
+      <w:pPr>
+        <w:ind w:left="720" w:hanging="360"/>
+      </w:pPr>
+      <w:rPr>
+        <w:rFonts w:hint="default"/>
+      </w:rPr>
+    </w:lvl>
+    <w:lvl w:ilvl="1" w:tplc="04160019" w:tentative="1">
+      <w:start w:val="1"/>
+      <w:numFmt w:val="lowerLetter"/>
+      <w:lvlText w:val="%2."/>
+      <w:lvlJc w:val="left"/>
+      <w:pPr>
+        <w:ind w:left="1440" w:hanging="360"/>
+      </w:pPr>
+    </w:lvl>
+    <w:lvl w:ilvl="2" w:tplc="0416001B" w:tentative="1">
+      <w:start w:val="1"/>
+      <w:numFmt w:val="lowerRoman"/>
+      <w:lvlText w:val="%3."/>
+      <w:lvlJc w:val="right"/>
+      <w:pPr>
+        <w:ind w:left="2160" w:hanging="180"/>
+      </w:pPr>
+    </w:lvl>
+    <w:lvl w:ilvl="3" w:tplc="0416000F" w:tentative="1">
+      <w:start w:val="1"/>
+      <w:numFmt w:val="decimal"/>
+      <w:lvlText w:val="%4."/>
+      <w:lvlJc w:val="left"/>
+      <w:pPr>
+        <w:ind w:left="2880" w:hanging="360"/>
+      </w:pPr>
+    </w:lvl>
+    <w:lvl w:ilvl="4" w:tplc="04160019" w:tentative="1">
+      <w:start w:val="1"/>
+      <w:numFmt w:val="lowerLetter"/>
+      <w:lvlText w:val="%5."/>
+      <w:lvlJc w:val="left"/>
+      <w:pPr>
+        <w:ind w:left="3600" w:hanging="360"/>
+      </w:pPr>
+    </w:lvl>
+    <w:lvl w:ilvl="5" w:tplc="0416001B" w:tentative="1">
+      <w:start w:val="1"/>
+      <w:numFmt w:val="lowerRoman"/>
+      <w:lvlText w:val="%6."/>
+      <w:lvlJc w:val="right"/>
+      <w:pPr>
+        <w:ind w:left="4320" w:hanging="180"/>
+      </w:pPr>
+    </w:lvl>
+    <w:lvl w:ilvl="6" w:tplc="0416000F" w:tentative="1">
+      <w:start w:val="1"/>
+      <w:numFmt w:val="decimal"/>
+      <w:lvlText w:val="%7."/>
+      <w:lvlJc w:val="left"/>
+      <w:pPr>
+        <w:ind w:left="5040" w:hanging="360"/>
+      </w:pPr>
+    </w:lvl>
+    <w:lvl w:ilvl="7" w:tplc="04160019" w:tentative="1">
+      <w:start w:val="1"/>
+      <w:numFmt w:val="lowerLetter"/>
+      <w:lvlText w:val="%8."/>
+      <w:lvlJc w:val="left"/>
+      <w:pPr>
+        <w:ind w:left="5760" w:hanging="360"/>
+      </w:pPr>
+    </w:lvl>
+    <w:lvl w:ilvl="8" w:tplc="0416001B" w:tentative="1">
+      <w:start w:val="1"/>
+      <w:numFmt w:val="lowerRoman"/>
+      <w:lvlText w:val="%9."/>
+      <w:lvlJc w:val="right"/>
+      <w:pPr>
+        <w:ind w:left="6480" w:hanging="180"/>
+      </w:pPr>
+    </w:lvl>
+  </w:abstractNum>
+  <w:abstractNum w:abstractNumId="2">
     <w:nsid w:val="58DD5293"/>
     <w:multiLevelType w:val="hybridMultilevel"/>
     <w:tmpl w:val="247A9E0A"/>
@@ -290,8 +964,97 @@
       </w:pPr>
     </w:lvl>
   </w:abstractNum>
+  <w:abstractNum w:abstractNumId="3">
+    <w:nsid w:val="69497137"/>
+    <w:multiLevelType w:val="hybridMultilevel"/>
+    <w:tmpl w:val="F674843E"/>
+    <w:lvl w:ilvl="0" w:tplc="0416000F">
+      <w:start w:val="1"/>
+      <w:numFmt w:val="decimal"/>
+      <w:lvlText w:val="%1."/>
+      <w:lvlJc w:val="left"/>
+      <w:pPr>
+        <w:ind w:left="720" w:hanging="360"/>
+      </w:pPr>
+      <w:rPr>
+        <w:rFonts w:hint="default"/>
+      </w:rPr>
+    </w:lvl>
+    <w:lvl w:ilvl="1" w:tplc="04160019" w:tentative="1">
+      <w:start w:val="1"/>
+      <w:numFmt w:val="lowerLetter"/>
+      <w:lvlText w:val="%2."/>
+      <w:lvlJc w:val="left"/>
+      <w:pPr>
+        <w:ind w:left="1440" w:hanging="360"/>
+      </w:pPr>
+    </w:lvl>
+    <w:lvl w:ilvl="2" w:tplc="0416001B" w:tentative="1">
+      <w:start w:val="1"/>
+      <w:numFmt w:val="lowerRoman"/>
+      <w:lvlText w:val="%3."/>
+      <w:lvlJc w:val="right"/>
+      <w:pPr>
+        <w:ind w:left="2160" w:hanging="180"/>
+      </w:pPr>
+    </w:lvl>
+    <w:lvl w:ilvl="3" w:tplc="0416000F" w:tentative="1">
+      <w:start w:val="1"/>
+      <w:numFmt w:val="decimal"/>
+      <w:lvlText w:val="%4."/>
+      <w:lvlJc w:val="left"/>
+      <w:pPr>
+        <w:ind w:left="2880" w:hanging="360"/>
+      </w:pPr>
+    </w:lvl>
+    <w:lvl w:ilvl="4" w:tplc="04160019" w:tentative="1">
+      <w:start w:val="1"/>
+      <w:numFmt w:val="lowerLetter"/>
+      <w:lvlText w:val="%5."/>
+      <w:lvlJc w:val="left"/>
+      <w:pPr>
+        <w:ind w:left="3600" w:hanging="360"/>
+      </w:pPr>
+    </w:lvl>
+    <w:lvl w:ilvl="5" w:tplc="0416001B" w:tentative="1">
+      <w:start w:val="1"/>
+      <w:numFmt w:val="lowerRoman"/>
+      <w:lvlText w:val="%6."/>
+      <w:lvlJc w:val="right"/>
+      <w:pPr>
+        <w:ind w:left="4320" w:hanging="180"/>
+      </w:pPr>
+    </w:lvl>
+    <w:lvl w:ilvl="6" w:tplc="0416000F" w:tentative="1">
+      <w:start w:val="1"/>
+      <w:numFmt w:val="decimal"/>
+      <w:lvlText w:val="%7."/>
+      <w:lvlJc w:val="left"/>
+      <w:pPr>
+        <w:ind w:left="5040" w:hanging="360"/>
+      </w:pPr>
+    </w:lvl>
+    <w:lvl w:ilvl="7" w:tplc="04160019" w:tentative="1">
+      <w:start w:val="1"/>
+      <w:numFmt w:val="lowerLetter"/>
+      <w:lvlText w:val="%8."/>
+      <w:lvlJc w:val="left"/>
+      <w:pPr>
+        <w:ind w:left="5760" w:hanging="360"/>
+      </w:pPr>
+    </w:lvl>
+    <w:lvl w:ilvl="8" w:tplc="0416001B" w:tentative="1">
+      <w:start w:val="1"/>
+      <w:numFmt w:val="lowerRoman"/>
+      <w:lvlText w:val="%9."/>
+      <w:lvlJc w:val="right"/>
+      <w:pPr>
+        <w:ind w:left="6480" w:hanging="180"/>
+      </w:pPr>
+    </w:lvl>
+  </w:abstractNum>
   <w:num w:numId="1">
-    <w:abstractNumId w:val="1"/>
+    <w:abstractNumId w:val="2"/>
     <w:lvlOverride w:ilvl="0">
       <w:startOverride w:val="1"/>
     </w:lvlOverride>
@@ -322,15 +1085,12 @@
   </w:num>
   <w:num w:numId="2">
     <w:abstractNumId w:val="0"/>
-    <w:lvlOverride w:ilvl="0"/>
-    <w:lvlOverride w:ilvl="1"/>
-    <w:lvlOverride w:ilvl="2"/>
-    <w:lvlOverride w:ilvl="3"/>
-    <w:lvlOverride w:ilvl="4"/>
-    <w:lvlOverride w:ilvl="5"/>
-    <w:lvlOverride w:ilvl="6"/>
-    <w:lvlOverride w:ilvl="7"/>
-    <w:lvlOverride w:ilvl="8"/>
+  </w:num>
+  <w:num w:numId="3">
+    <w:abstractNumId w:val="3"/>
+  </w:num>
+  <w:num w:numId="4">
+    <w:abstractNumId w:val="1"/>
   </w:num>
 </w:numbering>
 </file>
@@ -534,6 +1294,17 @@
       <w:contextualSpacing/>
     </w:pPr>
   </w:style>
+  <w:style w:type="character" w:styleId="Hyperlink">
+    <w:name w:val="Hyperlink"/>
+    <w:basedOn w:val="Fontepargpadro"/>
+    <w:uiPriority w:val="99"/>
+    <w:unhideWhenUsed/>
+    <w:rsid w:val="003E0BA4"/>
+    <w:rPr>
+      <w:color w:val="0000FF" w:themeColor="hyperlink"/>
+      <w:u w:val="single"/>
+    </w:rPr>
+  </w:style>
 </w:styles>
 </file>
 
@@ -735,6 +1506,17 @@
       <w:ind w:left="720"/>
       <w:contextualSpacing/>
     </w:pPr>
+  </w:style>
+  <w:style w:type="character" w:styleId="Hyperlink">
+    <w:name w:val="Hyperlink"/>
+    <w:basedOn w:val="Fontepargpadro"/>
+    <w:uiPriority w:val="99"/>
+    <w:unhideWhenUsed/>
+    <w:rsid w:val="003E0BA4"/>
+    <w:rPr>
+      <w:color w:val="0000FF" w:themeColor="hyperlink"/>
+      <w:u w:val="single"/>
+    </w:rPr>
   </w:style>
 </w:styles>
 </file>

</xml_diff>

<commit_message>
Finalizadas as últimas questões da tarefa 02 prática, bem como algumas atualizações no tarefa02 teórica
</commit_message>
<xml_diff>
--- a/EMBARCADOS/Tarefas/tarefa02-pratica.docx
+++ b/EMBARCADOS/Tarefas/tarefa02-pratica.docx
@@ -294,6 +294,7 @@
               <w:spacing w:after="0" w:line="240" w:lineRule="auto"/>
               <w:rPr>
                 <w:rFonts w:eastAsia="Times New Roman" w:cs="Times New Roman"/>
+                <w:b/>
                 <w:sz w:val="24"/>
                 <w:szCs w:val="24"/>
                 <w:lang w:eastAsia="pt-BR"/>
@@ -310,22 +311,68 @@
               <w:spacing w:after="0" w:line="240" w:lineRule="auto"/>
               <w:rPr>
                 <w:rFonts w:eastAsia="Times New Roman" w:cs="Times New Roman"/>
-                <w:sz w:val="24"/>
-                <w:szCs w:val="24"/>
-                <w:lang w:eastAsia="pt-BR"/>
-              </w:rPr>
-            </w:pPr>
-            <w:r>
+                <w:b/>
+                <w:sz w:val="24"/>
+                <w:szCs w:val="24"/>
+                <w:lang w:eastAsia="pt-BR"/>
+              </w:rPr>
+            </w:pPr>
+            <w:r>
+              <w:rPr>
+                <w:b/>
+              </w:rPr>
               <w:t>Escreva o texto "</w:t>
             </w:r>
             <w:proofErr w:type="spellStart"/>
             <w:r>
+              <w:rPr>
+                <w:b/>
+              </w:rPr>
               <w:t>Ola</w:t>
             </w:r>
             <w:proofErr w:type="spellEnd"/>
             <w:r>
+              <w:rPr>
+                <w:b/>
+              </w:rPr>
               <w:t xml:space="preserve"> mundo cruel!" em um arquivo denominado "Ola_mundo.txt". Apresente o conteúdo deste arquivo no terminal.</w:t>
             </w:r>
+          </w:p>
+          <w:p>
+            <w:pPr>
+              <w:pStyle w:val="PargrafodaLista"/>
+              <w:spacing w:after="0" w:line="240" w:lineRule="auto"/>
+            </w:pPr>
+            <w:proofErr w:type="spellStart"/>
+            <w:proofErr w:type="gramStart"/>
+            <w:r>
+              <w:t>echo</w:t>
+            </w:r>
+            <w:proofErr w:type="spellEnd"/>
+            <w:proofErr w:type="gramEnd"/>
+            <w:r>
+              <w:t xml:space="preserve"> </w:t>
+            </w:r>
+            <w:proofErr w:type="spellStart"/>
+            <w:r>
+              <w:t>Ola</w:t>
+            </w:r>
+            <w:proofErr w:type="spellEnd"/>
+            <w:r>
+              <w:t xml:space="preserve"> mundo cruel &gt; Ola_mundo.txt</w:t>
+            </w:r>
+          </w:p>
+          <w:p>
+            <w:pPr>
+              <w:pStyle w:val="PargrafodaLista"/>
+              <w:spacing w:after="0" w:line="240" w:lineRule="auto"/>
+              <w:rPr>
+                <w:rFonts w:eastAsia="Times New Roman" w:cs="Times New Roman"/>
+                <w:sz w:val="24"/>
+                <w:szCs w:val="24"/>
+                <w:lang w:eastAsia="pt-BR"/>
+              </w:rPr>
+            </w:pPr>
           </w:p>
           <w:p>
             <w:pPr>
@@ -337,14 +384,130 @@
               <w:spacing w:after="0" w:line="240" w:lineRule="auto"/>
               <w:rPr>
                 <w:rFonts w:eastAsia="Times New Roman" w:cs="Times New Roman"/>
-                <w:sz w:val="24"/>
-                <w:szCs w:val="24"/>
-                <w:lang w:eastAsia="pt-BR"/>
-              </w:rPr>
-            </w:pPr>
-            <w:r>
+                <w:b/>
+                <w:sz w:val="24"/>
+                <w:szCs w:val="24"/>
+                <w:lang w:eastAsia="pt-BR"/>
+              </w:rPr>
+            </w:pPr>
+            <w:r>
+              <w:rPr>
+                <w:b/>
+              </w:rPr>
               <w:t>Apresente o nome de todos os arquivos e pastas na pasta 'root'.</w:t>
             </w:r>
+          </w:p>
+          <w:p>
+            <w:pPr>
+              <w:pStyle w:val="PargrafodaLista"/>
+              <w:spacing w:after="0" w:line="240" w:lineRule="auto"/>
+              <w:rPr>
+                <w:rFonts w:eastAsia="Times New Roman" w:cs="Times New Roman"/>
+                <w:sz w:val="24"/>
+                <w:szCs w:val="24"/>
+                <w:lang w:eastAsia="pt-BR"/>
+              </w:rPr>
+            </w:pPr>
+            <w:proofErr w:type="spellStart"/>
+            <w:proofErr w:type="gramStart"/>
+            <w:r>
+              <w:rPr>
+                <w:rFonts w:eastAsia="Times New Roman" w:cs="Times New Roman"/>
+                <w:sz w:val="24"/>
+                <w:szCs w:val="24"/>
+                <w:lang w:eastAsia="pt-BR"/>
+              </w:rPr>
+              <w:t>cd</w:t>
+            </w:r>
+            <w:proofErr w:type="spellEnd"/>
+            <w:r>
+              <w:rPr>
+                <w:rFonts w:eastAsia="Times New Roman" w:cs="Times New Roman"/>
+                <w:sz w:val="24"/>
+                <w:szCs w:val="24"/>
+                <w:lang w:eastAsia="pt-BR"/>
+              </w:rPr>
+              <w:t xml:space="preserve"> .</w:t>
+            </w:r>
+            <w:proofErr w:type="gramEnd"/>
+            <w:r>
+              <w:rPr>
+                <w:rFonts w:eastAsia="Times New Roman" w:cs="Times New Roman"/>
+                <w:sz w:val="24"/>
+                <w:szCs w:val="24"/>
+                <w:lang w:eastAsia="pt-BR"/>
+              </w:rPr>
+              <w:t>. : até voltar a pasta root</w:t>
+            </w:r>
+          </w:p>
+          <w:p>
+            <w:pPr>
+              <w:pStyle w:val="PargrafodaLista"/>
+              <w:spacing w:after="0" w:line="240" w:lineRule="auto"/>
+              <w:rPr>
+                <w:rFonts w:eastAsia="Times New Roman" w:cs="Times New Roman"/>
+                <w:sz w:val="24"/>
+                <w:szCs w:val="24"/>
+                <w:lang w:eastAsia="pt-BR"/>
+              </w:rPr>
+            </w:pPr>
+            <w:proofErr w:type="spellStart"/>
+            <w:r>
+              <w:rPr>
+                <w:rFonts w:eastAsia="Times New Roman" w:cs="Times New Roman"/>
+                <w:sz w:val="24"/>
+                <w:szCs w:val="24"/>
+                <w:lang w:eastAsia="pt-BR"/>
+              </w:rPr>
+              <w:t>cd</w:t>
+            </w:r>
+            <w:proofErr w:type="spellEnd"/>
+            <w:r>
+              <w:rPr>
+                <w:rFonts w:eastAsia="Times New Roman" w:cs="Times New Roman"/>
+                <w:sz w:val="24"/>
+                <w:szCs w:val="24"/>
+                <w:lang w:eastAsia="pt-BR"/>
+              </w:rPr>
+              <w:t xml:space="preserve"> root</w:t>
+            </w:r>
+          </w:p>
+          <w:p>
+            <w:pPr>
+              <w:pStyle w:val="PargrafodaLista"/>
+              <w:spacing w:after="0" w:line="240" w:lineRule="auto"/>
+              <w:rPr>
+                <w:rFonts w:eastAsia="Times New Roman" w:cs="Times New Roman"/>
+                <w:sz w:val="24"/>
+                <w:szCs w:val="24"/>
+                <w:lang w:eastAsia="pt-BR"/>
+              </w:rPr>
+            </w:pPr>
+            <w:proofErr w:type="spellStart"/>
+            <w:proofErr w:type="gramStart"/>
+            <w:r>
+              <w:rPr>
+                <w:rFonts w:eastAsia="Times New Roman" w:cs="Times New Roman"/>
+                <w:sz w:val="24"/>
+                <w:szCs w:val="24"/>
+                <w:lang w:eastAsia="pt-BR"/>
+              </w:rPr>
+              <w:t>ls</w:t>
+            </w:r>
+            <w:proofErr w:type="spellEnd"/>
+            <w:proofErr w:type="gramEnd"/>
+          </w:p>
+          <w:p>
+            <w:pPr>
+              <w:pStyle w:val="PargrafodaLista"/>
+              <w:spacing w:after="0" w:line="240" w:lineRule="auto"/>
+              <w:rPr>
+                <w:rFonts w:eastAsia="Times New Roman" w:cs="Times New Roman"/>
+                <w:sz w:val="24"/>
+                <w:szCs w:val="24"/>
+                <w:lang w:eastAsia="pt-BR"/>
+              </w:rPr>
+            </w:pPr>
           </w:p>
           <w:p>
             <w:pPr>
@@ -356,14 +519,61 @@
               <w:spacing w:after="0" w:line="240" w:lineRule="auto"/>
               <w:rPr>
                 <w:rFonts w:eastAsia="Times New Roman" w:cs="Times New Roman"/>
-                <w:sz w:val="24"/>
-                <w:szCs w:val="24"/>
-                <w:lang w:eastAsia="pt-BR"/>
-              </w:rPr>
-            </w:pPr>
-            <w:r>
+                <w:b/>
+                <w:sz w:val="24"/>
+                <w:szCs w:val="24"/>
+                <w:lang w:eastAsia="pt-BR"/>
+              </w:rPr>
+            </w:pPr>
+            <w:r>
+              <w:rPr>
+                <w:b/>
+              </w:rPr>
               <w:t>Apresente o tipo de todos os arquivos e pastas na pasta 'root'.</w:t>
             </w:r>
+          </w:p>
+          <w:p>
+            <w:pPr>
+              <w:pStyle w:val="PargrafodaLista"/>
+              <w:spacing w:after="0" w:line="240" w:lineRule="auto"/>
+            </w:pPr>
+            <w:r>
+              <w:t xml:space="preserve">Comando </w:t>
+            </w:r>
+            <w:r>
+              <w:t>‘</w:t>
+            </w:r>
+            <w:r>
+              <w:t>file</w:t>
+            </w:r>
+            <w:r>
+              <w:t>’</w:t>
+            </w:r>
+            <w:r>
+              <w:t xml:space="preserve"> ou </w:t>
+            </w:r>
+            <w:proofErr w:type="spellStart"/>
+            <w:r>
+              <w:t>ls</w:t>
+            </w:r>
+            <w:proofErr w:type="spellEnd"/>
+            <w:r>
+              <w:t xml:space="preserve"> –extension-type</w:t>
+            </w:r>
+            <w:bookmarkStart w:id="0" w:name="_GoBack"/>
+            <w:bookmarkEnd w:id="0"/>
+          </w:p>
+          <w:p>
+            <w:pPr>
+              <w:pStyle w:val="PargrafodaLista"/>
+              <w:spacing w:after="0" w:line="240" w:lineRule="auto"/>
+              <w:rPr>
+                <w:rFonts w:eastAsia="Times New Roman" w:cs="Times New Roman"/>
+                <w:sz w:val="24"/>
+                <w:szCs w:val="24"/>
+                <w:lang w:eastAsia="pt-BR"/>
+              </w:rPr>
+            </w:pPr>
           </w:p>
           <w:p>
             <w:pPr>
@@ -375,14 +585,93 @@
               <w:spacing w:after="0" w:line="240" w:lineRule="auto"/>
               <w:rPr>
                 <w:rFonts w:eastAsia="Times New Roman" w:cs="Times New Roman"/>
-                <w:sz w:val="24"/>
-                <w:szCs w:val="24"/>
-                <w:lang w:eastAsia="pt-BR"/>
-              </w:rPr>
-            </w:pPr>
-            <w:r>
+                <w:b/>
+                <w:sz w:val="24"/>
+                <w:szCs w:val="24"/>
+                <w:lang w:eastAsia="pt-BR"/>
+              </w:rPr>
+            </w:pPr>
+            <w:r>
+              <w:rPr>
+                <w:b/>
+              </w:rPr>
               <w:t>Apresente somente as pastas dentro da pasta 'root'.</w:t>
             </w:r>
+          </w:p>
+          <w:p>
+            <w:pPr>
+              <w:pStyle w:val="PargrafodaLista"/>
+              <w:spacing w:after="0" w:line="240" w:lineRule="auto"/>
+              <w:rPr>
+                <w:bCs/>
+              </w:rPr>
+            </w:pPr>
+            <w:r>
+              <w:rPr>
+                <w:bCs/>
+              </w:rPr>
+              <w:t>Comando ‘</w:t>
+            </w:r>
+            <w:proofErr w:type="spellStart"/>
+            <w:r>
+              <w:rPr>
+                <w:bCs/>
+              </w:rPr>
+              <w:t>ls</w:t>
+            </w:r>
+            <w:proofErr w:type="spellEnd"/>
+            <w:proofErr w:type="gramStart"/>
+            <w:r>
+              <w:rPr>
+                <w:bCs/>
+              </w:rPr>
+              <w:t xml:space="preserve"> </w:t>
+            </w:r>
+            <w:r>
+              <w:rPr>
+                <w:bCs/>
+              </w:rPr>
+              <w:t xml:space="preserve"> </w:t>
+            </w:r>
+            <w:proofErr w:type="gramEnd"/>
+            <w:r>
+              <w:rPr>
+                <w:bCs/>
+              </w:rPr>
+              <w:t xml:space="preserve">-al | </w:t>
+            </w:r>
+            <w:proofErr w:type="spellStart"/>
+            <w:r>
+              <w:rPr>
+                <w:bCs/>
+              </w:rPr>
+              <w:t>grep</w:t>
+            </w:r>
+            <w:proofErr w:type="spellEnd"/>
+            <w:r>
+              <w:rPr>
+                <w:bCs/>
+              </w:rPr>
+              <w:t xml:space="preserve"> "^d"</w:t>
+            </w:r>
+            <w:r>
+              <w:rPr>
+                <w:bCs/>
+              </w:rPr>
+              <w:t>’</w:t>
+            </w:r>
+          </w:p>
+          <w:p>
+            <w:pPr>
+              <w:pStyle w:val="PargrafodaLista"/>
+              <w:spacing w:after="0" w:line="240" w:lineRule="auto"/>
+              <w:rPr>
+                <w:rFonts w:eastAsia="Times New Roman" w:cs="Times New Roman"/>
+                <w:sz w:val="24"/>
+                <w:szCs w:val="24"/>
+                <w:lang w:eastAsia="pt-BR"/>
+              </w:rPr>
+            </w:pPr>
           </w:p>
           <w:p>
             <w:pPr>
@@ -394,14 +683,99 @@
               <w:spacing w:after="0" w:line="240" w:lineRule="auto"/>
               <w:rPr>
                 <w:rFonts w:eastAsia="Times New Roman" w:cs="Times New Roman"/>
-                <w:sz w:val="24"/>
-                <w:szCs w:val="24"/>
-                <w:lang w:eastAsia="pt-BR"/>
-              </w:rPr>
-            </w:pPr>
-            <w:r>
+                <w:b/>
+                <w:sz w:val="24"/>
+                <w:szCs w:val="24"/>
+                <w:lang w:eastAsia="pt-BR"/>
+              </w:rPr>
+            </w:pPr>
+            <w:r>
+              <w:rPr>
+                <w:b/>
+              </w:rPr>
               <w:t>Descubra em que dia da semana caiu o seu aniversário nos últimos dez anos.</w:t>
             </w:r>
+          </w:p>
+          <w:p>
+            <w:pPr>
+              <w:pStyle w:val="PargrafodaLista"/>
+              <w:spacing w:after="0" w:line="240" w:lineRule="auto"/>
+              <w:rPr>
+                <w:rFonts w:eastAsia="Times New Roman" w:cs="Times New Roman"/>
+                <w:sz w:val="24"/>
+                <w:szCs w:val="24"/>
+                <w:lang w:eastAsia="pt-BR"/>
+              </w:rPr>
+            </w:pPr>
+            <w:r>
+              <w:rPr>
+                <w:rFonts w:eastAsia="Times New Roman" w:cs="Times New Roman"/>
+                <w:sz w:val="24"/>
+                <w:szCs w:val="24"/>
+                <w:lang w:eastAsia="pt-BR"/>
+              </w:rPr>
+              <w:t xml:space="preserve">Comando: for </w:t>
+            </w:r>
+            <w:r>
+              <w:rPr>
+                <w:rFonts w:eastAsia="Times New Roman" w:cs="Times New Roman"/>
+                <w:sz w:val="24"/>
+                <w:szCs w:val="24"/>
+                <w:lang w:eastAsia="pt-BR"/>
+              </w:rPr>
+              <w:t>i in {1995</w:t>
+            </w:r>
+            <w:proofErr w:type="gramStart"/>
+            <w:r>
+              <w:rPr>
+                <w:rFonts w:eastAsia="Times New Roman" w:cs="Times New Roman"/>
+                <w:sz w:val="24"/>
+                <w:szCs w:val="24"/>
+                <w:lang w:eastAsia="pt-BR"/>
+              </w:rPr>
+              <w:t>..</w:t>
+            </w:r>
+            <w:proofErr w:type="gramEnd"/>
+            <w:r>
+              <w:rPr>
+                <w:rFonts w:eastAsia="Times New Roman" w:cs="Times New Roman"/>
+                <w:sz w:val="24"/>
+                <w:szCs w:val="24"/>
+                <w:lang w:eastAsia="pt-BR"/>
+              </w:rPr>
+              <w:t xml:space="preserve">205}; do date –d ’18 </w:t>
+            </w:r>
+            <w:proofErr w:type="spellStart"/>
+            <w:r>
+              <w:rPr>
+                <w:rFonts w:eastAsia="Times New Roman" w:cs="Times New Roman"/>
+                <w:sz w:val="24"/>
+                <w:szCs w:val="24"/>
+                <w:lang w:eastAsia="pt-BR"/>
+              </w:rPr>
+              <w:t>Apr</w:t>
+            </w:r>
+            <w:proofErr w:type="spellEnd"/>
+            <w:r>
+              <w:rPr>
+                <w:rFonts w:eastAsia="Times New Roman" w:cs="Times New Roman"/>
+                <w:sz w:val="24"/>
+                <w:szCs w:val="24"/>
+                <w:lang w:eastAsia="pt-BR"/>
+              </w:rPr>
+              <w:t xml:space="preserve">’ $i; </w:t>
+            </w:r>
+            <w:proofErr w:type="spellStart"/>
+            <w:r>
+              <w:rPr>
+                <w:rFonts w:eastAsia="Times New Roman" w:cs="Times New Roman"/>
+                <w:sz w:val="24"/>
+                <w:szCs w:val="24"/>
+                <w:lang w:eastAsia="pt-BR"/>
+              </w:rPr>
+              <w:t>done</w:t>
+            </w:r>
+            <w:proofErr w:type="spellEnd"/>
           </w:p>
           <w:p>
             <w:pPr>
@@ -445,27 +819,79 @@
               <w:spacing w:after="0" w:line="240" w:lineRule="auto"/>
               <w:rPr>
                 <w:rFonts w:eastAsia="Times New Roman" w:cs="Times New Roman"/>
-                <w:sz w:val="24"/>
-                <w:szCs w:val="24"/>
-                <w:lang w:eastAsia="pt-BR"/>
-              </w:rPr>
-            </w:pPr>
-            <w:r>
+                <w:b/>
+                <w:sz w:val="24"/>
+                <w:szCs w:val="24"/>
+                <w:lang w:eastAsia="pt-BR"/>
+              </w:rPr>
+            </w:pPr>
+            <w:r>
+              <w:rPr>
+                <w:b/>
+              </w:rPr>
               <w:t xml:space="preserve">Liste somente os arquivos com </w:t>
             </w:r>
             <w:proofErr w:type="gramStart"/>
             <w:r>
+              <w:rPr>
+                <w:b/>
+              </w:rPr>
               <w:t>extensão .</w:t>
             </w:r>
             <w:proofErr w:type="spellStart"/>
             <w:proofErr w:type="gramEnd"/>
             <w:r>
+              <w:rPr>
+                <w:b/>
+              </w:rPr>
               <w:t>txt</w:t>
             </w:r>
             <w:proofErr w:type="spellEnd"/>
             <w:r>
+              <w:rPr>
+                <w:b/>
+              </w:rPr>
               <w:t>.</w:t>
             </w:r>
+          </w:p>
+          <w:p>
+            <w:pPr>
+              <w:pStyle w:val="PargrafodaLista"/>
+              <w:spacing w:after="0" w:line="240" w:lineRule="auto"/>
+            </w:pPr>
+            <w:r>
+              <w:t xml:space="preserve">Comando </w:t>
+            </w:r>
+            <w:proofErr w:type="spellStart"/>
+            <w:r>
+              <w:t>ls</w:t>
+            </w:r>
+            <w:proofErr w:type="spellEnd"/>
+            <w:r>
+              <w:t xml:space="preserve"> –l *</w:t>
+            </w:r>
+            <w:proofErr w:type="gramStart"/>
+            <w:r>
+              <w:t>.</w:t>
+            </w:r>
+            <w:proofErr w:type="spellStart"/>
+            <w:proofErr w:type="gramEnd"/>
+            <w:r>
+              <w:t>txt</w:t>
+            </w:r>
+            <w:proofErr w:type="spellEnd"/>
+          </w:p>
+          <w:p>
+            <w:pPr>
+              <w:pStyle w:val="PargrafodaLista"/>
+              <w:spacing w:after="0" w:line="240" w:lineRule="auto"/>
+              <w:rPr>
+                <w:rFonts w:eastAsia="Times New Roman" w:cs="Times New Roman"/>
+                <w:sz w:val="24"/>
+                <w:szCs w:val="24"/>
+                <w:lang w:eastAsia="pt-BR"/>
+              </w:rPr>
+            </w:pPr>
           </w:p>
           <w:p>
             <w:pPr>
@@ -477,27 +903,80 @@
               <w:spacing w:after="0" w:line="240" w:lineRule="auto"/>
               <w:rPr>
                 <w:rFonts w:eastAsia="Times New Roman" w:cs="Times New Roman"/>
-                <w:sz w:val="24"/>
-                <w:szCs w:val="24"/>
-                <w:lang w:eastAsia="pt-BR"/>
-              </w:rPr>
-            </w:pPr>
-            <w:r>
+                <w:b/>
+                <w:sz w:val="24"/>
+                <w:szCs w:val="24"/>
+                <w:lang w:eastAsia="pt-BR"/>
+              </w:rPr>
+            </w:pPr>
+            <w:r>
+              <w:rPr>
+                <w:b/>
+              </w:rPr>
               <w:t xml:space="preserve">Liste somente os arquivos com </w:t>
             </w:r>
             <w:proofErr w:type="gramStart"/>
             <w:r>
+              <w:rPr>
+                <w:b/>
+              </w:rPr>
               <w:t>extensão .</w:t>
             </w:r>
             <w:proofErr w:type="spellStart"/>
             <w:proofErr w:type="gramEnd"/>
             <w:r>
+              <w:rPr>
+                <w:b/>
+              </w:rPr>
               <w:t>png</w:t>
             </w:r>
             <w:proofErr w:type="spellEnd"/>
             <w:r>
+              <w:rPr>
+                <w:b/>
+              </w:rPr>
               <w:t>.</w:t>
             </w:r>
+          </w:p>
+          <w:p>
+            <w:pPr>
+              <w:pStyle w:val="PargrafodaLista"/>
+              <w:spacing w:after="0" w:line="240" w:lineRule="auto"/>
+            </w:pPr>
+            <w:r>
+              <w:t xml:space="preserve">Comando </w:t>
+            </w:r>
+            <w:proofErr w:type="spellStart"/>
+            <w:r>
+              <w:t>ls</w:t>
+            </w:r>
+            <w:proofErr w:type="spellEnd"/>
+            <w:r>
+              <w:t xml:space="preserve"> –l *</w:t>
+            </w:r>
+            <w:proofErr w:type="gramStart"/>
+            <w:r>
+              <w:t>.</w:t>
+            </w:r>
+            <w:proofErr w:type="spellStart"/>
+            <w:proofErr w:type="gramEnd"/>
+            <w:r>
+              <w:t>png</w:t>
+            </w:r>
+            <w:proofErr w:type="spellEnd"/>
+          </w:p>
+          <w:p>
+            <w:pPr>
+              <w:pStyle w:val="PargrafodaLista"/>
+              <w:spacing w:after="0" w:line="240" w:lineRule="auto"/>
+              <w:rPr>
+                <w:rFonts w:eastAsia="Times New Roman" w:cs="Times New Roman"/>
+                <w:b/>
+                <w:sz w:val="24"/>
+                <w:szCs w:val="24"/>
+                <w:lang w:eastAsia="pt-BR"/>
+              </w:rPr>
+            </w:pPr>
           </w:p>
           <w:p>
             <w:pPr>
@@ -509,27 +988,80 @@
               <w:spacing w:after="0" w:line="240" w:lineRule="auto"/>
               <w:rPr>
                 <w:rFonts w:eastAsia="Times New Roman" w:cs="Times New Roman"/>
-                <w:sz w:val="24"/>
-                <w:szCs w:val="24"/>
-                <w:lang w:eastAsia="pt-BR"/>
-              </w:rPr>
-            </w:pPr>
-            <w:r>
+                <w:b/>
+                <w:sz w:val="24"/>
+                <w:szCs w:val="24"/>
+                <w:lang w:eastAsia="pt-BR"/>
+              </w:rPr>
+            </w:pPr>
+            <w:r>
+              <w:rPr>
+                <w:b/>
+              </w:rPr>
               <w:t xml:space="preserve">Liste somente os arquivos com </w:t>
             </w:r>
             <w:proofErr w:type="gramStart"/>
             <w:r>
+              <w:rPr>
+                <w:b/>
+              </w:rPr>
               <w:t>extensão .</w:t>
             </w:r>
             <w:proofErr w:type="spellStart"/>
             <w:proofErr w:type="gramEnd"/>
             <w:r>
+              <w:rPr>
+                <w:b/>
+              </w:rPr>
               <w:t>jpg</w:t>
             </w:r>
             <w:proofErr w:type="spellEnd"/>
             <w:r>
+              <w:rPr>
+                <w:b/>
+              </w:rPr>
               <w:t>.</w:t>
             </w:r>
+          </w:p>
+          <w:p>
+            <w:pPr>
+              <w:pStyle w:val="PargrafodaLista"/>
+              <w:spacing w:after="0" w:line="240" w:lineRule="auto"/>
+            </w:pPr>
+            <w:r>
+              <w:t xml:space="preserve">Comando </w:t>
+            </w:r>
+            <w:proofErr w:type="spellStart"/>
+            <w:r>
+              <w:t>ls</w:t>
+            </w:r>
+            <w:proofErr w:type="spellEnd"/>
+            <w:r>
+              <w:t xml:space="preserve"> –l *</w:t>
+            </w:r>
+            <w:proofErr w:type="gramStart"/>
+            <w:r>
+              <w:t>.</w:t>
+            </w:r>
+            <w:proofErr w:type="spellStart"/>
+            <w:proofErr w:type="gramEnd"/>
+            <w:r>
+              <w:t>jpg</w:t>
+            </w:r>
+            <w:proofErr w:type="spellEnd"/>
+          </w:p>
+          <w:p>
+            <w:pPr>
+              <w:pStyle w:val="PargrafodaLista"/>
+              <w:spacing w:after="0" w:line="240" w:lineRule="auto"/>
+              <w:rPr>
+                <w:rFonts w:eastAsia="Times New Roman" w:cs="Times New Roman"/>
+                <w:b/>
+                <w:sz w:val="24"/>
+                <w:szCs w:val="24"/>
+                <w:lang w:eastAsia="pt-BR"/>
+              </w:rPr>
+            </w:pPr>
           </w:p>
           <w:p>
             <w:pPr>
@@ -541,27 +1073,80 @@
               <w:spacing w:after="0" w:line="240" w:lineRule="auto"/>
               <w:rPr>
                 <w:rFonts w:eastAsia="Times New Roman" w:cs="Times New Roman"/>
-                <w:sz w:val="24"/>
-                <w:szCs w:val="24"/>
-                <w:lang w:eastAsia="pt-BR"/>
-              </w:rPr>
-            </w:pPr>
-            <w:r>
+                <w:b/>
+                <w:sz w:val="24"/>
+                <w:szCs w:val="24"/>
+                <w:lang w:eastAsia="pt-BR"/>
+              </w:rPr>
+            </w:pPr>
+            <w:r>
+              <w:rPr>
+                <w:b/>
+              </w:rPr>
               <w:t xml:space="preserve">Liste somente os arquivos com </w:t>
             </w:r>
             <w:proofErr w:type="gramStart"/>
             <w:r>
+              <w:rPr>
+                <w:b/>
+              </w:rPr>
               <w:t>extensão .</w:t>
             </w:r>
             <w:proofErr w:type="spellStart"/>
             <w:proofErr w:type="gramEnd"/>
             <w:r>
+              <w:rPr>
+                <w:b/>
+              </w:rPr>
               <w:t>gif</w:t>
             </w:r>
             <w:proofErr w:type="spellEnd"/>
             <w:r>
+              <w:rPr>
+                <w:b/>
+              </w:rPr>
               <w:t>.</w:t>
             </w:r>
+          </w:p>
+          <w:p>
+            <w:pPr>
+              <w:pStyle w:val="PargrafodaLista"/>
+              <w:spacing w:after="0" w:line="240" w:lineRule="auto"/>
+            </w:pPr>
+            <w:r>
+              <w:t xml:space="preserve">Comando </w:t>
+            </w:r>
+            <w:proofErr w:type="spellStart"/>
+            <w:r>
+              <w:t>ls</w:t>
+            </w:r>
+            <w:proofErr w:type="spellEnd"/>
+            <w:r>
+              <w:t xml:space="preserve"> –l *</w:t>
+            </w:r>
+            <w:proofErr w:type="gramStart"/>
+            <w:r>
+              <w:t>.</w:t>
+            </w:r>
+            <w:proofErr w:type="spellStart"/>
+            <w:proofErr w:type="gramEnd"/>
+            <w:r>
+              <w:t>gif</w:t>
+            </w:r>
+            <w:proofErr w:type="spellEnd"/>
+          </w:p>
+          <w:p>
+            <w:pPr>
+              <w:pStyle w:val="PargrafodaLista"/>
+              <w:spacing w:after="0" w:line="240" w:lineRule="auto"/>
+              <w:rPr>
+                <w:rFonts w:eastAsia="Times New Roman" w:cs="Times New Roman"/>
+                <w:b/>
+                <w:sz w:val="24"/>
+                <w:szCs w:val="24"/>
+                <w:lang w:eastAsia="pt-BR"/>
+              </w:rPr>
+            </w:pPr>
           </w:p>
           <w:p>
             <w:pPr>
@@ -573,14 +1158,72 @@
               <w:spacing w:after="0" w:line="240" w:lineRule="auto"/>
               <w:rPr>
                 <w:rFonts w:eastAsia="Times New Roman" w:cs="Times New Roman"/>
-                <w:sz w:val="24"/>
-                <w:szCs w:val="24"/>
-                <w:lang w:eastAsia="pt-BR"/>
-              </w:rPr>
-            </w:pPr>
-            <w:r>
+                <w:b/>
+                <w:sz w:val="24"/>
+                <w:szCs w:val="24"/>
+                <w:lang w:eastAsia="pt-BR"/>
+              </w:rPr>
+            </w:pPr>
+            <w:r>
+              <w:rPr>
+                <w:b/>
+              </w:rPr>
               <w:t>Liste somente os arquivos que contenham o nome 'cal'.</w:t>
             </w:r>
+          </w:p>
+          <w:p>
+            <w:pPr>
+              <w:pStyle w:val="PargrafodaLista"/>
+              <w:spacing w:after="0" w:line="240" w:lineRule="auto"/>
+              <w:rPr>
+                <w:rFonts w:eastAsia="Times New Roman" w:cs="Times New Roman"/>
+                <w:sz w:val="24"/>
+                <w:szCs w:val="24"/>
+                <w:lang w:eastAsia="pt-BR"/>
+              </w:rPr>
+            </w:pPr>
+            <w:r>
+              <w:rPr>
+                <w:rFonts w:eastAsia="Times New Roman" w:cs="Times New Roman"/>
+                <w:sz w:val="24"/>
+                <w:szCs w:val="24"/>
+                <w:lang w:eastAsia="pt-BR"/>
+              </w:rPr>
+              <w:t xml:space="preserve">Comando </w:t>
+            </w:r>
+            <w:proofErr w:type="spellStart"/>
+            <w:r>
+              <w:rPr>
+                <w:rFonts w:eastAsia="Times New Roman" w:cs="Times New Roman"/>
+                <w:sz w:val="24"/>
+                <w:szCs w:val="24"/>
+                <w:lang w:eastAsia="pt-BR"/>
+              </w:rPr>
+              <w:t>ls</w:t>
+            </w:r>
+            <w:proofErr w:type="spellEnd"/>
+            <w:r>
+              <w:rPr>
+                <w:rFonts w:eastAsia="Times New Roman" w:cs="Times New Roman"/>
+                <w:sz w:val="24"/>
+                <w:szCs w:val="24"/>
+                <w:lang w:eastAsia="pt-BR"/>
+              </w:rPr>
+              <w:t xml:space="preserve"> –l *cal*</w:t>
+            </w:r>
+          </w:p>
+          <w:p>
+            <w:pPr>
+              <w:pStyle w:val="PargrafodaLista"/>
+              <w:spacing w:after="0" w:line="240" w:lineRule="auto"/>
+              <w:rPr>
+                <w:rFonts w:eastAsia="Times New Roman" w:cs="Times New Roman"/>
+                <w:b/>
+                <w:sz w:val="24"/>
+                <w:szCs w:val="24"/>
+                <w:lang w:eastAsia="pt-BR"/>
+              </w:rPr>
+            </w:pPr>
           </w:p>
           <w:p>
             <w:pPr>
@@ -592,22 +1235,106 @@
               <w:spacing w:after="0" w:line="240" w:lineRule="auto"/>
               <w:rPr>
                 <w:rFonts w:eastAsia="Times New Roman" w:cs="Times New Roman"/>
-                <w:sz w:val="24"/>
-                <w:szCs w:val="24"/>
-                <w:lang w:eastAsia="pt-BR"/>
-              </w:rPr>
-            </w:pPr>
-            <w:r>
+                <w:b/>
+                <w:sz w:val="24"/>
+                <w:szCs w:val="24"/>
+                <w:lang w:eastAsia="pt-BR"/>
+              </w:rPr>
+            </w:pPr>
+            <w:r>
+              <w:rPr>
+                <w:b/>
+              </w:rPr>
               <w:t>Liste somente os arquivos que contenham o nome '</w:t>
             </w:r>
             <w:proofErr w:type="spellStart"/>
             <w:r>
+              <w:rPr>
+                <w:b/>
+              </w:rPr>
               <w:t>tux</w:t>
             </w:r>
             <w:proofErr w:type="spellEnd"/>
             <w:r>
+              <w:rPr>
+                <w:b/>
+              </w:rPr>
               <w:t>'.</w:t>
             </w:r>
+          </w:p>
+          <w:p>
+            <w:pPr>
+              <w:pStyle w:val="PargrafodaLista"/>
+              <w:spacing w:after="0" w:line="240" w:lineRule="auto"/>
+              <w:rPr>
+                <w:rFonts w:eastAsia="Times New Roman" w:cs="Times New Roman"/>
+                <w:sz w:val="24"/>
+                <w:szCs w:val="24"/>
+                <w:lang w:eastAsia="pt-BR"/>
+              </w:rPr>
+            </w:pPr>
+            <w:r>
+              <w:rPr>
+                <w:rFonts w:eastAsia="Times New Roman" w:cs="Times New Roman"/>
+                <w:sz w:val="24"/>
+                <w:szCs w:val="24"/>
+                <w:lang w:eastAsia="pt-BR"/>
+              </w:rPr>
+              <w:t xml:space="preserve">Comando </w:t>
+            </w:r>
+            <w:proofErr w:type="spellStart"/>
+            <w:r>
+              <w:rPr>
+                <w:rFonts w:eastAsia="Times New Roman" w:cs="Times New Roman"/>
+                <w:sz w:val="24"/>
+                <w:szCs w:val="24"/>
+                <w:lang w:eastAsia="pt-BR"/>
+              </w:rPr>
+              <w:t>ls</w:t>
+            </w:r>
+            <w:proofErr w:type="spellEnd"/>
+            <w:r>
+              <w:rPr>
+                <w:rFonts w:eastAsia="Times New Roman" w:cs="Times New Roman"/>
+                <w:sz w:val="24"/>
+                <w:szCs w:val="24"/>
+                <w:lang w:eastAsia="pt-BR"/>
+              </w:rPr>
+              <w:t xml:space="preserve"> –l *</w:t>
+            </w:r>
+            <w:proofErr w:type="spellStart"/>
+            <w:r>
+              <w:rPr>
+                <w:rFonts w:eastAsia="Times New Roman" w:cs="Times New Roman"/>
+                <w:sz w:val="24"/>
+                <w:szCs w:val="24"/>
+                <w:lang w:eastAsia="pt-BR"/>
+              </w:rPr>
+              <w:t>tux</w:t>
+            </w:r>
+            <w:proofErr w:type="spellEnd"/>
+            <w:r>
+              <w:rPr>
+                <w:rFonts w:eastAsia="Times New Roman" w:cs="Times New Roman"/>
+                <w:sz w:val="24"/>
+                <w:szCs w:val="24"/>
+                <w:lang w:eastAsia="pt-BR"/>
+              </w:rPr>
+              <w:t>*</w:t>
+            </w:r>
+          </w:p>
+          <w:p>
+            <w:pPr>
+              <w:pStyle w:val="PargrafodaLista"/>
+              <w:spacing w:after="0" w:line="240" w:lineRule="auto"/>
+              <w:rPr>
+                <w:rFonts w:eastAsia="Times New Roman" w:cs="Times New Roman"/>
+                <w:b/>
+                <w:sz w:val="24"/>
+                <w:szCs w:val="24"/>
+                <w:lang w:eastAsia="pt-BR"/>
+              </w:rPr>
+            </w:pPr>
           </w:p>
           <w:p>
             <w:pPr>
@@ -619,35 +1346,104 @@
               <w:spacing w:after="0" w:line="240" w:lineRule="auto"/>
               <w:rPr>
                 <w:rFonts w:eastAsia="Times New Roman" w:cs="Times New Roman"/>
-                <w:sz w:val="24"/>
-                <w:szCs w:val="24"/>
-                <w:lang w:eastAsia="pt-BR"/>
-              </w:rPr>
-            </w:pPr>
-            <w:r>
+                <w:b/>
+                <w:sz w:val="24"/>
+                <w:szCs w:val="24"/>
+                <w:lang w:eastAsia="pt-BR"/>
+              </w:rPr>
+            </w:pPr>
+            <w:r>
+              <w:rPr>
+                <w:b/>
+              </w:rPr>
               <w:t>Liste somente os arquivos que comecem com o nome '</w:t>
             </w:r>
             <w:proofErr w:type="spellStart"/>
             <w:r>
+              <w:rPr>
+                <w:b/>
+              </w:rPr>
               <w:t>tux</w:t>
             </w:r>
             <w:proofErr w:type="spellEnd"/>
             <w:r>
+              <w:rPr>
+                <w:b/>
+              </w:rPr>
               <w:t>'.</w:t>
             </w:r>
           </w:p>
           <w:p>
             <w:pPr>
-              <w:spacing w:after="0" w:line="240" w:lineRule="auto"/>
-              <w:rPr>
-                <w:rFonts w:eastAsia="Times New Roman" w:cs="Times New Roman"/>
-                <w:sz w:val="24"/>
-                <w:szCs w:val="24"/>
-                <w:lang w:eastAsia="pt-BR"/>
-              </w:rPr>
-            </w:pPr>
-            <w:bookmarkStart w:id="0" w:name="_GoBack"/>
-            <w:bookmarkEnd w:id="0"/>
+              <w:pStyle w:val="PargrafodaLista"/>
+              <w:spacing w:after="0" w:line="240" w:lineRule="auto"/>
+              <w:rPr>
+                <w:rFonts w:eastAsia="Times New Roman" w:cs="Times New Roman"/>
+                <w:sz w:val="24"/>
+                <w:szCs w:val="24"/>
+                <w:lang w:eastAsia="pt-BR"/>
+              </w:rPr>
+            </w:pPr>
+            <w:r>
+              <w:rPr>
+                <w:rFonts w:eastAsia="Times New Roman" w:cs="Times New Roman"/>
+                <w:sz w:val="24"/>
+                <w:szCs w:val="24"/>
+                <w:lang w:eastAsia="pt-BR"/>
+              </w:rPr>
+              <w:t xml:space="preserve">Comando </w:t>
+            </w:r>
+            <w:proofErr w:type="spellStart"/>
+            <w:r>
+              <w:rPr>
+                <w:rFonts w:eastAsia="Times New Roman" w:cs="Times New Roman"/>
+                <w:sz w:val="24"/>
+                <w:szCs w:val="24"/>
+                <w:lang w:eastAsia="pt-BR"/>
+              </w:rPr>
+              <w:t>ls</w:t>
+            </w:r>
+            <w:proofErr w:type="spellEnd"/>
+            <w:r>
+              <w:rPr>
+                <w:rFonts w:eastAsia="Times New Roman" w:cs="Times New Roman"/>
+                <w:sz w:val="24"/>
+                <w:szCs w:val="24"/>
+                <w:lang w:eastAsia="pt-BR"/>
+              </w:rPr>
+              <w:t xml:space="preserve"> –l </w:t>
+            </w:r>
+            <w:proofErr w:type="spellStart"/>
+            <w:r>
+              <w:rPr>
+                <w:rFonts w:eastAsia="Times New Roman" w:cs="Times New Roman"/>
+                <w:sz w:val="24"/>
+                <w:szCs w:val="24"/>
+                <w:lang w:eastAsia="pt-BR"/>
+              </w:rPr>
+              <w:t>tux</w:t>
+            </w:r>
+            <w:proofErr w:type="spellEnd"/>
+            <w:r>
+              <w:rPr>
+                <w:rFonts w:eastAsia="Times New Roman" w:cs="Times New Roman"/>
+                <w:sz w:val="24"/>
+                <w:szCs w:val="24"/>
+                <w:lang w:eastAsia="pt-BR"/>
+              </w:rPr>
+              <w:t>*</w:t>
+            </w:r>
+          </w:p>
+          <w:p>
+            <w:pPr>
+              <w:spacing w:after="0" w:line="240" w:lineRule="auto"/>
+              <w:rPr>
+                <w:rFonts w:eastAsia="Times New Roman" w:cs="Times New Roman"/>
+                <w:sz w:val="24"/>
+                <w:szCs w:val="24"/>
+                <w:lang w:eastAsia="pt-BR"/>
+              </w:rPr>
+            </w:pPr>
           </w:p>
         </w:tc>
       </w:tr>
@@ -792,8 +1588,8 @@
   <w:abstractNum w:abstractNumId="1">
     <w:nsid w:val="02E4166F"/>
     <w:multiLevelType w:val="hybridMultilevel"/>
-    <w:tmpl w:val="8B7227F0"/>
-    <w:lvl w:ilvl="0" w:tplc="0416000F">
+    <w:tmpl w:val="F7225F98"/>
+    <w:lvl w:ilvl="0" w:tplc="B32E8CCC">
       <w:start w:val="1"/>
       <w:numFmt w:val="decimal"/>
       <w:lvlText w:val="%1."/>
@@ -803,6 +1599,7 @@
       </w:pPr>
       <w:rPr>
         <w:rFonts w:hint="default"/>
+        <w:sz w:val="22"/>
       </w:rPr>
     </w:lvl>
     <w:lvl w:ilvl="1" w:tplc="04160019" w:tentative="1">

</xml_diff>